<commit_message>
MySQL terminal commands, Ubuntu terminal commands
</commit_message>
<xml_diff>
--- a/MySQL terminal commands.docx
+++ b/MySQL terminal commands.docx
@@ -1,6 +1,6 @@
 
 <file path=word/document.xml><?xml version="1.0" encoding="utf-8"?>
-<w:document xmlns:o="urn:schemas-microsoft-com:office:office" xmlns:r="http://schemas.openxmlformats.org/officeDocument/2006/relationships" xmlns:v="urn:schemas-microsoft-com:vml" xmlns:w="http://schemas.openxmlformats.org/wordprocessingml/2006/main" xmlns:w10="urn:schemas-microsoft-com:office:word" xmlns:wp="http://schemas.openxmlformats.org/drawingml/2006/wordprocessingDrawing" xmlns:wps="http://schemas.microsoft.com/office/word/2010/wordprocessingShape" xmlns:wpg="http://schemas.microsoft.com/office/word/2010/wordprocessingGroup" xmlns:mc="http://schemas.openxmlformats.org/markup-compatibility/2006" xmlns:wp14="http://schemas.microsoft.com/office/word/2010/wordprocessingDrawing" xmlns:w14="http://schemas.microsoft.com/office/word/2010/wordml" mc:Ignorable="w14 wp14">
+<w:document xmlns:o="urn:schemas-microsoft-com:office:office" xmlns:r="http://schemas.openxmlformats.org/officeDocument/2006/relationships" xmlns:v="urn:schemas-microsoft-com:vml" xmlns:w="http://schemas.openxmlformats.org/wordprocessingml/2006/main" xmlns:w10="urn:schemas-microsoft-com:office:word" xmlns:wp="http://schemas.openxmlformats.org/drawingml/2006/wordprocessingDrawing" xmlns:wps="http://schemas.microsoft.com/office/word/2010/wordprocessingShape" xmlns:wpg="http://schemas.microsoft.com/office/word/2010/wordprocessingGroup" xmlns:mc="http://schemas.openxmlformats.org/markup-compatibility/2006" xmlns:wp14="http://schemas.microsoft.com/office/word/2010/wordprocessingDrawing" xmlns:w14="http://schemas.microsoft.com/office/word/2010/wordml" xmlns:w15="http://schemas.microsoft.com/office/word/2012/wordml" mc:Ignorable="w14 wp14 w15">
   <w:body>
     <w:p>
       <w:pPr>
@@ -454,24 +454,7 @@
           <w:lang w:val="zxx" w:eastAsia="zxx" w:bidi="zxx"/>
         </w:rPr>
         <w:tab/>
-      </w:r>
-      <w:r>
-        <w:rPr>
-          <w:b w:val="false"/>
-          <w:bCs w:val="false"/>
-          <w:u w:val="none"/>
-          <w:lang w:val="zxx" w:eastAsia="zxx" w:bidi="zxx"/>
-        </w:rPr>
-        <w:t>d</w:t>
-      </w:r>
-      <w:r>
-        <w:rPr>
-          <w:b w:val="false"/>
-          <w:bCs w:val="false"/>
-          <w:u w:val="none"/>
-          <w:lang w:val="zxx" w:eastAsia="zxx" w:bidi="zxx"/>
-        </w:rPr>
-        <w:t xml:space="preserve">atabaseName.* - во всех таблицах databaseName или задать </w:t>
+        <w:t xml:space="preserve">databaseName.* - во всех таблицах databaseName или задать </w:t>
       </w:r>
       <w:r>
         <w:rPr>
@@ -779,7 +762,7 @@
           <w:lang w:val="zxx" w:eastAsia="zxx" w:bidi="zxx"/>
         </w:rPr>
         <w:tab/>
-        <w:t>CHARACTER SET utf8</w:t>
+        <w:t>CHARACTER SET utf8mb4</w:t>
       </w:r>
     </w:p>
     <w:p>
@@ -795,7 +778,7 @@
           <w:lang w:val="zxx" w:eastAsia="zxx" w:bidi="zxx"/>
         </w:rPr>
         <w:tab/>
-        <w:t>COLLATE utf8_general_ci;</w:t>
+        <w:t>COLLATE utf8mb4_unicode_ci;</w:t>
       </w:r>
     </w:p>
     <w:p>
@@ -1078,7 +1061,6 @@
         <w:ind w:left="737" w:right="0" w:hanging="0"/>
         <w:jc w:val="left"/>
         <w:textAlignment w:val="baseline"/>
-        <w:outlineLvl w:val="2"/>
         <w:rPr>
           <w:lang w:val="zxx" w:eastAsia="zxx" w:bidi="zxx"/>
         </w:rPr>
@@ -1110,7 +1092,6 @@
         <w:ind w:left="737" w:right="0" w:hanging="0"/>
         <w:jc w:val="left"/>
         <w:textAlignment w:val="baseline"/>
-        <w:outlineLvl w:val="2"/>
         <w:rPr>
           <w:lang w:val="zxx" w:eastAsia="zxx" w:bidi="zxx"/>
         </w:rPr>
@@ -1142,7 +1123,6 @@
         <w:ind w:left="737" w:right="0" w:hanging="0"/>
         <w:jc w:val="left"/>
         <w:textAlignment w:val="baseline"/>
-        <w:outlineLvl w:val="2"/>
         <w:rPr>
           <w:lang w:val="zxx" w:eastAsia="zxx" w:bidi="zxx"/>
         </w:rPr>
@@ -1174,7 +1154,6 @@
         <w:ind w:left="737" w:right="0" w:hanging="0"/>
         <w:jc w:val="left"/>
         <w:textAlignment w:val="baseline"/>
-        <w:outlineLvl w:val="2"/>
         <w:rPr>
           <w:lang w:val="zxx" w:eastAsia="zxx" w:bidi="zxx"/>
         </w:rPr>
@@ -1232,7 +1211,6 @@
         <w:ind w:left="737" w:right="0" w:hanging="0"/>
         <w:jc w:val="left"/>
         <w:textAlignment w:val="baseline"/>
-        <w:outlineLvl w:val="2"/>
         <w:rPr>
           <w:lang w:val="zxx" w:eastAsia="zxx" w:bidi="zxx"/>
         </w:rPr>
@@ -1264,7 +1242,6 @@
         <w:ind w:left="737" w:right="0" w:hanging="0"/>
         <w:jc w:val="left"/>
         <w:textAlignment w:val="baseline"/>
-        <w:outlineLvl w:val="2"/>
         <w:rPr>
           <w:lang w:val="zxx" w:eastAsia="zxx" w:bidi="zxx"/>
         </w:rPr>
@@ -1296,7 +1273,6 @@
         <w:ind w:left="737" w:right="0" w:hanging="0"/>
         <w:jc w:val="left"/>
         <w:textAlignment w:val="baseline"/>
-        <w:outlineLvl w:val="2"/>
         <w:rPr>
           <w:lang w:val="zxx" w:eastAsia="zxx" w:bidi="zxx"/>
         </w:rPr>
@@ -1328,7 +1304,6 @@
         <w:ind w:left="737" w:right="0" w:hanging="0"/>
         <w:jc w:val="left"/>
         <w:textAlignment w:val="baseline"/>
-        <w:outlineLvl w:val="2"/>
         <w:rPr>
           <w:lang w:val="zxx" w:eastAsia="zxx" w:bidi="zxx"/>
         </w:rPr>
@@ -1360,7 +1335,6 @@
         <w:ind w:left="737" w:right="0" w:hanging="0"/>
         <w:jc w:val="left"/>
         <w:textAlignment w:val="baseline"/>
-        <w:outlineLvl w:val="2"/>
         <w:rPr>
           <w:lang w:val="zxx" w:eastAsia="zxx" w:bidi="zxx"/>
         </w:rPr>
@@ -1392,7 +1366,6 @@
         <w:ind w:left="737" w:right="0" w:hanging="0"/>
         <w:jc w:val="left"/>
         <w:textAlignment w:val="baseline"/>
-        <w:outlineLvl w:val="2"/>
         <w:rPr>
           <w:lang w:val="zxx" w:eastAsia="zxx" w:bidi="zxx"/>
         </w:rPr>
@@ -2396,7 +2369,7 @@
     <w:sectPr>
       <w:type w:val="nextPage"/>
       <w:pgSz w:w="11906" w:h="16838"/>
-      <w:pgMar w:left="1417" w:right="850" w:header="0" w:top="568" w:footer="0" w:bottom="567" w:gutter="0"/>
+      <w:pgMar w:left="1417" w:right="850" w:gutter="0" w:header="0" w:top="568" w:footer="0" w:bottom="567"/>
       <w:pgNumType w:fmt="decimal"/>
       <w:formProt w:val="false"/>
       <w:textDirection w:val="lrTb"/>
@@ -2584,7 +2557,6 @@
   <w:style w:type="paragraph" w:styleId="3">
     <w:name w:val="Heading 3"/>
     <w:basedOn w:val="Normal"/>
-    <w:link w:val="30"/>
     <w:uiPriority w:val="9"/>
     <w:qFormat/>
     <w:rsid w:val="00466bb1"/>
@@ -2612,7 +2584,6 @@
   <w:style w:type="character" w:styleId="31" w:customStyle="1">
     <w:name w:val="Заголовок 3 Знак"/>
     <w:basedOn w:val="DefaultParagraphFont"/>
-    <w:link w:val="3"/>
     <w:uiPriority w:val="9"/>
     <w:qFormat/>
     <w:rsid w:val="00466bb1"/>
@@ -2769,7 +2740,6 @@
     <w:semiHidden/>
     <w:unhideWhenUsed/>
     <w:tblPr>
-      <w:tblInd w:w="0" w:type="dxa"/>
       <w:tblCellMar>
         <w:top w:w="0" w:type="dxa"/>
         <w:left w:w="108" w:type="dxa"/>

</xml_diff>